<commit_message>
Making changes in the graph and Adding final excel sheet
</commit_message>
<xml_diff>
--- a/MBIST input test run output/Graphs.docx
+++ b/MBIST input test run output/Graphs.docx
@@ -8,10 +8,10 @@
           <w:noProof/>
         </w:rPr>
         <w:drawing>
-          <wp:inline distT="0" distB="0" distL="0" distR="0" wp14:anchorId="66E6D1BD" wp14:editId="4009323A">
-            <wp:extent cx="4572000" cy="2743200"/>
-            <wp:effectExtent l="0" t="0" r="0" b="0"/>
-            <wp:docPr id="10" name="Chart 10">
+          <wp:inline distT="0" distB="0" distL="0" distR="0" wp14:anchorId="25DFEA19" wp14:editId="1A247948">
+            <wp:extent cx="5334000" cy="3680460"/>
+            <wp:effectExtent l="0" t="0" r="0" b="15240"/>
+            <wp:docPr id="2" name="Chart 2">
               <a:extLst xmlns:a="http://schemas.openxmlformats.org/drawingml/2006/main">
                 <a:ext uri="{FF2B5EF4-FFF2-40B4-BE49-F238E27FC236}">
                   <a16:creationId xmlns:a16="http://schemas.microsoft.com/office/drawing/2014/main" id="{74CC697D-29D5-4221-9AE7-677683B2C472}"/>
@@ -27,15 +27,32 @@
           </wp:inline>
         </w:drawing>
       </w:r>
+    </w:p>
+    <w:p/>
+    <w:p>
+      <w:pPr>
+        <w:rPr>
+          <w:noProof/>
+        </w:rPr>
+      </w:pPr>
+    </w:p>
+    <w:p>
+      <w:pPr>
+        <w:rPr>
+          <w:noProof/>
+        </w:rPr>
+      </w:pPr>
+    </w:p>
+    <w:p>
       <w:r>
         <w:rPr>
           <w:noProof/>
         </w:rPr>
         <w:drawing>
-          <wp:inline distT="0" distB="0" distL="0" distR="0" wp14:anchorId="2CDE65B4" wp14:editId="6AF0868D">
-            <wp:extent cx="4572000" cy="2743200"/>
-            <wp:effectExtent l="0" t="0" r="0" b="0"/>
-            <wp:docPr id="11" name="Chart 11">
+          <wp:inline distT="0" distB="0" distL="0" distR="0" wp14:anchorId="274A4DAE" wp14:editId="6892E00E">
+            <wp:extent cx="5250180" cy="3028950"/>
+            <wp:effectExtent l="0" t="0" r="7620" b="0"/>
+            <wp:docPr id="3" name="Chart 3">
               <a:extLst xmlns:a="http://schemas.openxmlformats.org/drawingml/2006/main">
                 <a:ext uri="{FF2B5EF4-FFF2-40B4-BE49-F238E27FC236}">
                   <a16:creationId xmlns:a16="http://schemas.microsoft.com/office/drawing/2014/main" id="{52272916-CCDA-4236-9B74-40F7D6B7539B}"/>
@@ -51,15 +68,20 @@
           </wp:inline>
         </w:drawing>
       </w:r>
+    </w:p>
+    <w:p/>
+    <w:p/>
+    <w:p>
       <w:r>
         <w:rPr>
           <w:noProof/>
         </w:rPr>
+        <w:lastRenderedPageBreak/>
         <w:drawing>
-          <wp:inline distT="0" distB="0" distL="0" distR="0" wp14:anchorId="07BC8C40" wp14:editId="675D2C7E">
-            <wp:extent cx="4572000" cy="2743200"/>
-            <wp:effectExtent l="0" t="0" r="0" b="0"/>
-            <wp:docPr id="12" name="Chart 12">
+          <wp:inline distT="0" distB="0" distL="0" distR="0" wp14:anchorId="148E9FDE" wp14:editId="6C4013E3">
+            <wp:extent cx="5731510" cy="3101340"/>
+            <wp:effectExtent l="0" t="0" r="2540" b="3810"/>
+            <wp:docPr id="1" name="Chart 1">
               <a:extLst xmlns:a="http://schemas.openxmlformats.org/drawingml/2006/main">
                 <a:ext uri="{FF2B5EF4-FFF2-40B4-BE49-F238E27FC236}">
                   <a16:creationId xmlns:a16="http://schemas.microsoft.com/office/drawing/2014/main" id="{06436769-A9D5-408E-B64B-1730820CA514}"/>
@@ -75,16 +97,24 @@
           </wp:inline>
         </w:drawing>
       </w:r>
+    </w:p>
+    <w:p/>
+    <w:p>
+      <w:pPr>
+        <w:rPr>
+          <w:b/>
+          <w:bCs/>
+        </w:rPr>
+      </w:pPr>
       <w:r>
         <w:rPr>
           <w:noProof/>
         </w:rPr>
-        <w:lastRenderedPageBreak/>
         <w:drawing>
-          <wp:inline distT="0" distB="0" distL="0" distR="0" wp14:anchorId="4A4E6FAC" wp14:editId="3E1EE9CF">
-            <wp:extent cx="4572000" cy="2743200"/>
-            <wp:effectExtent l="0" t="0" r="0" b="0"/>
-            <wp:docPr id="13" name="Chart 13">
+          <wp:inline distT="0" distB="0" distL="0" distR="0" wp14:anchorId="05C9BC6D" wp14:editId="60524DFC">
+            <wp:extent cx="5731510" cy="3080385"/>
+            <wp:effectExtent l="0" t="0" r="2540" b="5715"/>
+            <wp:docPr id="4" name="Chart 4">
               <a:extLst xmlns:a="http://schemas.openxmlformats.org/drawingml/2006/main">
                 <a:ext uri="{FF2B5EF4-FFF2-40B4-BE49-F238E27FC236}">
                   <a16:creationId xmlns:a16="http://schemas.microsoft.com/office/drawing/2014/main" id="{F5A86BFD-4A36-4C56-BF00-94194F56C0CC}"/>
@@ -100,15 +130,48 @@
           </wp:inline>
         </w:drawing>
       </w:r>
+    </w:p>
+    <w:p>
+      <w:pPr>
+        <w:rPr>
+          <w:b/>
+          <w:bCs/>
+        </w:rPr>
+      </w:pPr>
+    </w:p>
+    <w:p>
+      <w:pPr>
+        <w:rPr>
+          <w:b/>
+          <w:bCs/>
+        </w:rPr>
+      </w:pPr>
+    </w:p>
+    <w:p>
+      <w:pPr>
+        <w:rPr>
+          <w:b/>
+          <w:bCs/>
+        </w:rPr>
+      </w:pPr>
+    </w:p>
+    <w:p>
+      <w:pPr>
+        <w:rPr>
+          <w:b/>
+          <w:bCs/>
+        </w:rPr>
+      </w:pPr>
       <w:r>
         <w:rPr>
           <w:noProof/>
         </w:rPr>
+        <w:lastRenderedPageBreak/>
         <w:drawing>
-          <wp:inline distT="0" distB="0" distL="0" distR="0" wp14:anchorId="2331E09D" wp14:editId="4B82AAB2">
-            <wp:extent cx="4572000" cy="3036570"/>
-            <wp:effectExtent l="0" t="0" r="0" b="11430"/>
-            <wp:docPr id="14" name="Chart 14">
+          <wp:inline distT="0" distB="0" distL="0" distR="0" wp14:anchorId="1480708C" wp14:editId="2AF7EFE9">
+            <wp:extent cx="5731510" cy="3981450"/>
+            <wp:effectExtent l="0" t="0" r="2540" b="0"/>
+            <wp:docPr id="5" name="Chart 5">
               <a:extLst xmlns:a="http://schemas.openxmlformats.org/drawingml/2006/main">
                 <a:ext uri="{FF2B5EF4-FFF2-40B4-BE49-F238E27FC236}">
                   <a16:creationId xmlns:a16="http://schemas.microsoft.com/office/drawing/2014/main" id="{21E1D912-7BB8-43BF-8961-7618CF259C55}"/>
@@ -124,35 +187,7 @@
           </wp:inline>
         </w:drawing>
       </w:r>
-      <w:r>
-        <w:rPr>
-          <w:noProof/>
-        </w:rPr>
-        <w:drawing>
-          <wp:inline distT="0" distB="0" distL="0" distR="0" wp14:anchorId="6B020672" wp14:editId="47BE3FDF">
-            <wp:extent cx="4572000" cy="2743200"/>
-            <wp:effectExtent l="0" t="0" r="0" b="0"/>
-            <wp:docPr id="1" name="Chart 1">
-              <a:extLst xmlns:a="http://schemas.openxmlformats.org/drawingml/2006/main">
-                <a:ext uri="{FF2B5EF4-FFF2-40B4-BE49-F238E27FC236}">
-                  <a16:creationId xmlns:a16="http://schemas.microsoft.com/office/drawing/2014/main" id="{74CC697D-29D5-4221-9AE7-677683B2C472}"/>
-                </a:ext>
-              </a:extLst>
-            </wp:docPr>
-            <wp:cNvGraphicFramePr/>
-            <a:graphic xmlns:a="http://schemas.openxmlformats.org/drawingml/2006/main">
-              <a:graphicData uri="http://schemas.openxmlformats.org/drawingml/2006/chart">
-                <c:chart xmlns:c="http://schemas.openxmlformats.org/drawingml/2006/chart" xmlns:r="http://schemas.openxmlformats.org/officeDocument/2006/relationships" r:id="rId9"/>
-              </a:graphicData>
-            </a:graphic>
-          </wp:inline>
-        </w:drawing>
-      </w:r>
     </w:p>
-    <w:p/>
-    <w:p/>
-    <w:p/>
-    <w:p/>
     <w:sectPr>
       <w:pgSz w:w="11906" w:h="16838"/>
       <w:pgMar w:top="1440" w:right="1440" w:bottom="1440" w:left="1440" w:header="708" w:footer="708" w:gutter="0"/>
@@ -778,7 +813,7 @@
           <c:smooth val="0"/>
           <c:extLst>
             <c:ext xmlns:c16="http://schemas.microsoft.com/office/drawing/2014/chart" uri="{C3380CC4-5D6E-409C-BE32-E72D297353CC}">
-              <c16:uniqueId val="{00000000-BB5E-450A-A12F-696172647357}"/>
+              <c16:uniqueId val="{00000000-616A-4284-A113-F7D11AF9C0D8}"/>
             </c:ext>
           </c:extLst>
         </c:ser>
@@ -932,7 +967,7 @@
           <c:smooth val="0"/>
           <c:extLst>
             <c:ext xmlns:c16="http://schemas.microsoft.com/office/drawing/2014/chart" uri="{C3380CC4-5D6E-409C-BE32-E72D297353CC}">
-              <c16:uniqueId val="{00000001-BB5E-450A-A12F-696172647357}"/>
+              <c16:uniqueId val="{00000001-616A-4284-A113-F7D11AF9C0D8}"/>
             </c:ext>
           </c:extLst>
         </c:ser>
@@ -1068,7 +1103,7 @@
           <c:smooth val="0"/>
           <c:extLst>
             <c:ext xmlns:c16="http://schemas.microsoft.com/office/drawing/2014/chart" uri="{C3380CC4-5D6E-409C-BE32-E72D297353CC}">
-              <c16:uniqueId val="{00000002-BB5E-450A-A12F-696172647357}"/>
+              <c16:uniqueId val="{00000002-616A-4284-A113-F7D11AF9C0D8}"/>
             </c:ext>
           </c:extLst>
         </c:ser>
@@ -1189,7 +1224,7 @@
           <c:smooth val="0"/>
           <c:extLst>
             <c:ext xmlns:c16="http://schemas.microsoft.com/office/drawing/2014/chart" uri="{C3380CC4-5D6E-409C-BE32-E72D297353CC}">
-              <c16:uniqueId val="{00000003-BB5E-450A-A12F-696172647357}"/>
+              <c16:uniqueId val="{00000003-616A-4284-A113-F7D11AF9C0D8}"/>
             </c:ext>
           </c:extLst>
         </c:ser>
@@ -1441,6 +1476,37 @@
         <a:effectLst/>
       </c:spPr>
     </c:plotArea>
+    <c:legend>
+      <c:legendPos val="r"/>
+      <c:overlay val="0"/>
+      <c:spPr>
+        <a:noFill/>
+        <a:ln>
+          <a:noFill/>
+        </a:ln>
+        <a:effectLst/>
+      </c:spPr>
+      <c:txPr>
+        <a:bodyPr rot="0" spcFirstLastPara="1" vertOverflow="ellipsis" vert="horz" wrap="square" anchor="ctr" anchorCtr="1"/>
+        <a:lstStyle/>
+        <a:p>
+          <a:pPr>
+            <a:defRPr sz="900" b="0" i="0" u="none" strike="noStrike" kern="1200" baseline="0">
+              <a:solidFill>
+                <a:schemeClr val="tx1">
+                  <a:lumMod val="65000"/>
+                  <a:lumOff val="35000"/>
+                </a:schemeClr>
+              </a:solidFill>
+              <a:latin typeface="+mn-lt"/>
+              <a:ea typeface="+mn-ea"/>
+              <a:cs typeface="+mn-cs"/>
+            </a:defRPr>
+          </a:pPr>
+          <a:endParaRPr lang="en-US"/>
+        </a:p>
+      </c:txPr>
+    </c:legend>
     <c:plotVisOnly val="1"/>
     <c:dispBlanksAs val="gap"/>
     <c:extLst>
@@ -1504,8 +1570,8 @@
           <c:layoutTarget val="inner"/>
           <c:xMode val="edge"/>
           <c:yMode val="edge"/>
-          <c:x val="0.14926706036745407"/>
-          <c:y val="6.2465368912219314E-2"/>
+          <c:x val="0.11315594925634295"/>
+          <c:y val="5.7835739282589678E-2"/>
           <c:w val="0.81519685039370082"/>
           <c:h val="0.68426727909011376"/>
         </c:manualLayout>
@@ -1672,7 +1738,7 @@
           <c:smooth val="0"/>
           <c:extLst>
             <c:ext xmlns:c16="http://schemas.microsoft.com/office/drawing/2014/chart" uri="{C3380CC4-5D6E-409C-BE32-E72D297353CC}">
-              <c16:uniqueId val="{00000000-B278-42AB-B112-DF47D4D98683}"/>
+              <c16:uniqueId val="{00000000-6988-4B7A-AE21-76797AB09DE3}"/>
             </c:ext>
           </c:extLst>
         </c:ser>
@@ -1796,7 +1862,7 @@
           <c:smooth val="0"/>
           <c:extLst>
             <c:ext xmlns:c16="http://schemas.microsoft.com/office/drawing/2014/chart" uri="{C3380CC4-5D6E-409C-BE32-E72D297353CC}">
-              <c16:uniqueId val="{00000001-B278-42AB-B112-DF47D4D98683}"/>
+              <c16:uniqueId val="{00000001-6988-4B7A-AE21-76797AB09DE3}"/>
             </c:ext>
           </c:extLst>
         </c:ser>
@@ -1932,7 +1998,7 @@
           <c:smooth val="0"/>
           <c:extLst>
             <c:ext xmlns:c16="http://schemas.microsoft.com/office/drawing/2014/chart" uri="{C3380CC4-5D6E-409C-BE32-E72D297353CC}">
-              <c16:uniqueId val="{00000002-B278-42AB-B112-DF47D4D98683}"/>
+              <c16:uniqueId val="{00000002-6988-4B7A-AE21-76797AB09DE3}"/>
             </c:ext>
           </c:extLst>
         </c:ser>
@@ -2083,7 +2149,7 @@
           <c:smooth val="0"/>
           <c:extLst>
             <c:ext xmlns:c16="http://schemas.microsoft.com/office/drawing/2014/chart" uri="{C3380CC4-5D6E-409C-BE32-E72D297353CC}">
-              <c16:uniqueId val="{00000003-B278-42AB-B112-DF47D4D98683}"/>
+              <c16:uniqueId val="{00000003-6988-4B7A-AE21-76797AB09DE3}"/>
             </c:ext>
           </c:extLst>
         </c:ser>
@@ -2325,6 +2391,37 @@
         <a:effectLst/>
       </c:spPr>
     </c:plotArea>
+    <c:legend>
+      <c:legendPos val="r"/>
+      <c:overlay val="0"/>
+      <c:spPr>
+        <a:noFill/>
+        <a:ln>
+          <a:noFill/>
+        </a:ln>
+        <a:effectLst/>
+      </c:spPr>
+      <c:txPr>
+        <a:bodyPr rot="0" spcFirstLastPara="1" vertOverflow="ellipsis" vert="horz" wrap="square" anchor="ctr" anchorCtr="1"/>
+        <a:lstStyle/>
+        <a:p>
+          <a:pPr>
+            <a:defRPr sz="900" b="0" i="0" u="none" strike="noStrike" kern="1200" baseline="0">
+              <a:solidFill>
+                <a:schemeClr val="tx1">
+                  <a:lumMod val="65000"/>
+                  <a:lumOff val="35000"/>
+                </a:schemeClr>
+              </a:solidFill>
+              <a:latin typeface="+mn-lt"/>
+              <a:ea typeface="+mn-ea"/>
+              <a:cs typeface="+mn-cs"/>
+            </a:defRPr>
+          </a:pPr>
+          <a:endParaRPr lang="en-US"/>
+        </a:p>
+      </c:txPr>
+    </c:legend>
     <c:plotVisOnly val="1"/>
     <c:dispBlanksAs val="gap"/>
     <c:extLst>
@@ -2553,7 +2650,7 @@
           <c:smooth val="0"/>
           <c:extLst>
             <c:ext xmlns:c16="http://schemas.microsoft.com/office/drawing/2014/chart" uri="{C3380CC4-5D6E-409C-BE32-E72D297353CC}">
-              <c16:uniqueId val="{00000000-E688-4E44-91F9-62B091BBAF20}"/>
+              <c16:uniqueId val="{00000000-EFAE-45DB-8E40-C76B89595637}"/>
             </c:ext>
           </c:extLst>
         </c:ser>
@@ -2707,7 +2804,7 @@
           <c:smooth val="0"/>
           <c:extLst>
             <c:ext xmlns:c16="http://schemas.microsoft.com/office/drawing/2014/chart" uri="{C3380CC4-5D6E-409C-BE32-E72D297353CC}">
-              <c16:uniqueId val="{00000001-E688-4E44-91F9-62B091BBAF20}"/>
+              <c16:uniqueId val="{00000001-EFAE-45DB-8E40-C76B89595637}"/>
             </c:ext>
           </c:extLst>
         </c:ser>
@@ -2843,7 +2940,7 @@
           <c:smooth val="0"/>
           <c:extLst>
             <c:ext xmlns:c16="http://schemas.microsoft.com/office/drawing/2014/chart" uri="{C3380CC4-5D6E-409C-BE32-E72D297353CC}">
-              <c16:uniqueId val="{00000002-E688-4E44-91F9-62B091BBAF20}"/>
+              <c16:uniqueId val="{00000002-EFAE-45DB-8E40-C76B89595637}"/>
             </c:ext>
           </c:extLst>
         </c:ser>
@@ -2967,7 +3064,7 @@
           <c:smooth val="0"/>
           <c:extLst>
             <c:ext xmlns:c16="http://schemas.microsoft.com/office/drawing/2014/chart" uri="{C3380CC4-5D6E-409C-BE32-E72D297353CC}">
-              <c16:uniqueId val="{00000003-E688-4E44-91F9-62B091BBAF20}"/>
+              <c16:uniqueId val="{00000003-EFAE-45DB-8E40-C76B89595637}"/>
             </c:ext>
           </c:extLst>
         </c:ser>
@@ -3218,6 +3315,37 @@
         <a:effectLst/>
       </c:spPr>
     </c:plotArea>
+    <c:legend>
+      <c:legendPos val="r"/>
+      <c:overlay val="0"/>
+      <c:spPr>
+        <a:noFill/>
+        <a:ln>
+          <a:noFill/>
+        </a:ln>
+        <a:effectLst/>
+      </c:spPr>
+      <c:txPr>
+        <a:bodyPr rot="0" spcFirstLastPara="1" vertOverflow="ellipsis" vert="horz" wrap="square" anchor="ctr" anchorCtr="1"/>
+        <a:lstStyle/>
+        <a:p>
+          <a:pPr>
+            <a:defRPr sz="900" b="0" i="0" u="none" strike="noStrike" kern="1200" baseline="0">
+              <a:solidFill>
+                <a:schemeClr val="tx1">
+                  <a:lumMod val="65000"/>
+                  <a:lumOff val="35000"/>
+                </a:schemeClr>
+              </a:solidFill>
+              <a:latin typeface="+mn-lt"/>
+              <a:ea typeface="+mn-ea"/>
+              <a:cs typeface="+mn-cs"/>
+            </a:defRPr>
+          </a:pPr>
+          <a:endParaRPr lang="en-US"/>
+        </a:p>
+      </c:txPr>
+    </c:legend>
     <c:plotVisOnly val="1"/>
     <c:dispBlanksAs val="gap"/>
     <c:extLst>
@@ -3446,7 +3574,7 @@
           <c:smooth val="0"/>
           <c:extLst>
             <c:ext xmlns:c16="http://schemas.microsoft.com/office/drawing/2014/chart" uri="{C3380CC4-5D6E-409C-BE32-E72D297353CC}">
-              <c16:uniqueId val="{00000000-EA96-4603-A192-19E9FDD1BE13}"/>
+              <c16:uniqueId val="{00000000-8F5C-4A48-A366-F79D4785E307}"/>
             </c:ext>
           </c:extLst>
         </c:ser>
@@ -3600,7 +3728,7 @@
           <c:smooth val="0"/>
           <c:extLst>
             <c:ext xmlns:c16="http://schemas.microsoft.com/office/drawing/2014/chart" uri="{C3380CC4-5D6E-409C-BE32-E72D297353CC}">
-              <c16:uniqueId val="{00000001-EA96-4603-A192-19E9FDD1BE13}"/>
+              <c16:uniqueId val="{00000001-8F5C-4A48-A366-F79D4785E307}"/>
             </c:ext>
           </c:extLst>
         </c:ser>
@@ -3739,7 +3867,7 @@
           <c:smooth val="0"/>
           <c:extLst>
             <c:ext xmlns:c16="http://schemas.microsoft.com/office/drawing/2014/chart" uri="{C3380CC4-5D6E-409C-BE32-E72D297353CC}">
-              <c16:uniqueId val="{00000002-EA96-4603-A192-19E9FDD1BE13}"/>
+              <c16:uniqueId val="{00000002-8F5C-4A48-A366-F79D4785E307}"/>
             </c:ext>
           </c:extLst>
         </c:ser>
@@ -3866,7 +3994,7 @@
           <c:smooth val="0"/>
           <c:extLst>
             <c:ext xmlns:c16="http://schemas.microsoft.com/office/drawing/2014/chart" uri="{C3380CC4-5D6E-409C-BE32-E72D297353CC}">
-              <c16:uniqueId val="{00000003-EA96-4603-A192-19E9FDD1BE13}"/>
+              <c16:uniqueId val="{00000003-8F5C-4A48-A366-F79D4785E307}"/>
             </c:ext>
           </c:extLst>
         </c:ser>
@@ -4118,6 +4246,37 @@
         <a:effectLst/>
       </c:spPr>
     </c:plotArea>
+    <c:legend>
+      <c:legendPos val="r"/>
+      <c:overlay val="0"/>
+      <c:spPr>
+        <a:noFill/>
+        <a:ln>
+          <a:noFill/>
+        </a:ln>
+        <a:effectLst/>
+      </c:spPr>
+      <c:txPr>
+        <a:bodyPr rot="0" spcFirstLastPara="1" vertOverflow="ellipsis" vert="horz" wrap="square" anchor="ctr" anchorCtr="1"/>
+        <a:lstStyle/>
+        <a:p>
+          <a:pPr>
+            <a:defRPr sz="900" b="0" i="0" u="none" strike="noStrike" kern="1200" baseline="0">
+              <a:solidFill>
+                <a:schemeClr val="tx1">
+                  <a:lumMod val="65000"/>
+                  <a:lumOff val="35000"/>
+                </a:schemeClr>
+              </a:solidFill>
+              <a:latin typeface="+mn-lt"/>
+              <a:ea typeface="+mn-ea"/>
+              <a:cs typeface="+mn-cs"/>
+            </a:defRPr>
+          </a:pPr>
+          <a:endParaRPr lang="en-US"/>
+        </a:p>
+      </c:txPr>
+    </c:legend>
     <c:plotVisOnly val="1"/>
     <c:dispBlanksAs val="gap"/>
     <c:extLst>
@@ -4346,7 +4505,7 @@
           <c:smooth val="0"/>
           <c:extLst>
             <c:ext xmlns:c16="http://schemas.microsoft.com/office/drawing/2014/chart" uri="{C3380CC4-5D6E-409C-BE32-E72D297353CC}">
-              <c16:uniqueId val="{00000000-5DD2-4C5E-8F4F-644FDFDAB9F7}"/>
+              <c16:uniqueId val="{00000000-70FD-4339-8E39-E4290559D896}"/>
             </c:ext>
           </c:extLst>
         </c:ser>
@@ -4497,7 +4656,7 @@
           <c:smooth val="0"/>
           <c:extLst>
             <c:ext xmlns:c16="http://schemas.microsoft.com/office/drawing/2014/chart" uri="{C3380CC4-5D6E-409C-BE32-E72D297353CC}">
-              <c16:uniqueId val="{00000001-5DD2-4C5E-8F4F-644FDFDAB9F7}"/>
+              <c16:uniqueId val="{00000001-70FD-4339-8E39-E4290559D896}"/>
             </c:ext>
           </c:extLst>
         </c:ser>
@@ -4633,7 +4792,7 @@
           <c:smooth val="0"/>
           <c:extLst>
             <c:ext xmlns:c16="http://schemas.microsoft.com/office/drawing/2014/chart" uri="{C3380CC4-5D6E-409C-BE32-E72D297353CC}">
-              <c16:uniqueId val="{00000002-5DD2-4C5E-8F4F-644FDFDAB9F7}"/>
+              <c16:uniqueId val="{00000002-70FD-4339-8E39-E4290559D896}"/>
             </c:ext>
           </c:extLst>
         </c:ser>
@@ -4754,7 +4913,7 @@
           <c:smooth val="0"/>
           <c:extLst>
             <c:ext xmlns:c16="http://schemas.microsoft.com/office/drawing/2014/chart" uri="{C3380CC4-5D6E-409C-BE32-E72D297353CC}">
-              <c16:uniqueId val="{00000003-5DD2-4C5E-8F4F-644FDFDAB9F7}"/>
+              <c16:uniqueId val="{00000003-70FD-4339-8E39-E4290559D896}"/>
             </c:ext>
           </c:extLst>
         </c:ser>
@@ -5001,1211 +5160,9 @@
         <a:effectLst/>
       </c:spPr>
     </c:plotArea>
-    <c:plotVisOnly val="1"/>
-    <c:dispBlanksAs val="gap"/>
-    <c:extLst>
-      <c:ext xmlns:c16r3="http://schemas.microsoft.com/office/drawing/2017/03/chart" uri="{56B9EC1D-385E-4148-901F-78D8002777C0}">
-        <c16r3:dataDisplayOptions16>
-          <c16r3:dispNaAsBlank val="1"/>
-        </c16r3:dataDisplayOptions16>
-      </c:ext>
-    </c:extLst>
-    <c:showDLblsOverMax val="0"/>
-  </c:chart>
-  <c:spPr>
-    <a:solidFill>
-      <a:schemeClr val="bg1"/>
-    </a:solidFill>
-    <a:ln w="9525" cap="flat" cmpd="sng" algn="ctr">
-      <a:solidFill>
-        <a:schemeClr val="tx1">
-          <a:lumMod val="15000"/>
-          <a:lumOff val="85000"/>
-        </a:schemeClr>
-      </a:solidFill>
-      <a:round/>
-    </a:ln>
-    <a:effectLst/>
-  </c:spPr>
-  <c:txPr>
-    <a:bodyPr/>
-    <a:lstStyle/>
-    <a:p>
-      <a:pPr>
-        <a:defRPr/>
-      </a:pPr>
-      <a:endParaRPr lang="en-US"/>
-    </a:p>
-  </c:txPr>
-  <c:externalData r:id="rId3">
-    <c:autoUpdate val="0"/>
-  </c:externalData>
-</c:chartSpace>
-</file>
-
-<file path=word/charts/chart6.xml><?xml version="1.0" encoding="utf-8"?>
-<c:chartSpace xmlns:c="http://schemas.openxmlformats.org/drawingml/2006/chart" xmlns:a="http://schemas.openxmlformats.org/drawingml/2006/main" xmlns:r="http://schemas.openxmlformats.org/officeDocument/2006/relationships" xmlns:c16r2="http://schemas.microsoft.com/office/drawing/2015/06/chart">
-  <c:date1904 val="0"/>
-  <c:lang val="en-US"/>
-  <c:roundedCorners val="0"/>
-  <mc:AlternateContent xmlns:mc="http://schemas.openxmlformats.org/markup-compatibility/2006">
-    <mc:Choice xmlns:c14="http://schemas.microsoft.com/office/drawing/2007/8/2/chart" Requires="c14">
-      <c14:style val="102"/>
-    </mc:Choice>
-    <mc:Fallback>
-      <c:style val="2"/>
-    </mc:Fallback>
-  </mc:AlternateContent>
-  <c:chart>
-    <c:autoTitleDeleted val="0"/>
-    <c:plotArea>
-      <c:layout>
-        <c:manualLayout>
-          <c:layoutTarget val="inner"/>
-          <c:xMode val="edge"/>
-          <c:yMode val="edge"/>
-          <c:x val="0.15481714785651793"/>
-          <c:y val="7.8703703703703706E-2"/>
-          <c:w val="0.7924050743657044"/>
-          <c:h val="0.67963764946048411"/>
-        </c:manualLayout>
-      </c:layout>
-      <c:lineChart>
-        <c:grouping val="standard"/>
-        <c:varyColors val="0"/>
-        <c:ser>
-          <c:idx val="0"/>
-          <c:order val="0"/>
-          <c:tx>
-            <c:v>Potencial Radius 1</c:v>
-          </c:tx>
-          <c:spPr>
-            <a:ln w="28575" cap="rnd">
-              <a:solidFill>
-                <a:schemeClr val="accent1"/>
-              </a:solidFill>
-              <a:round/>
-            </a:ln>
-            <a:effectLst/>
-          </c:spPr>
-          <c:marker>
-            <c:symbol val="circle"/>
-            <c:size val="5"/>
-            <c:spPr>
-              <a:solidFill>
-                <a:schemeClr val="accent1"/>
-              </a:solidFill>
-              <a:ln w="9525">
-                <a:solidFill>
-                  <a:schemeClr val="accent1"/>
-                </a:solidFill>
-              </a:ln>
-              <a:effectLst/>
-            </c:spPr>
-          </c:marker>
-          <c:cat>
-            <c:numRef>
-              <c:f>Sheet1!$B$26:$B$71</c:f>
-              <c:numCache>
-                <c:formatCode>General</c:formatCode>
-                <c:ptCount val="46"/>
-                <c:pt idx="0">
-                  <c:v>0.4</c:v>
-                </c:pt>
-                <c:pt idx="1">
-                  <c:v>0.1</c:v>
-                </c:pt>
-                <c:pt idx="2">
-                  <c:v>0.3</c:v>
-                </c:pt>
-                <c:pt idx="3">
-                  <c:v>0.1</c:v>
-                </c:pt>
-                <c:pt idx="4">
-                  <c:v>0.5</c:v>
-                </c:pt>
-                <c:pt idx="5">
-                  <c:v>0.7</c:v>
-                </c:pt>
-                <c:pt idx="6">
-                  <c:v>0.9</c:v>
-                </c:pt>
-                <c:pt idx="7">
-                  <c:v>0.8</c:v>
-                </c:pt>
-                <c:pt idx="8">
-                  <c:v>0.7</c:v>
-                </c:pt>
-                <c:pt idx="9">
-                  <c:v>0.6</c:v>
-                </c:pt>
-                <c:pt idx="10">
-                  <c:v>0.5</c:v>
-                </c:pt>
-                <c:pt idx="11">
-                  <c:v>0.4</c:v>
-                </c:pt>
-                <c:pt idx="12">
-                  <c:v>0.3</c:v>
-                </c:pt>
-                <c:pt idx="13">
-                  <c:v>0.25</c:v>
-                </c:pt>
-                <c:pt idx="14">
-                  <c:v>0.15</c:v>
-                </c:pt>
-                <c:pt idx="15">
-                  <c:v>0.1</c:v>
-                </c:pt>
-                <c:pt idx="16">
-                  <c:v>0.2</c:v>
-                </c:pt>
-                <c:pt idx="17">
-                  <c:v>0.3</c:v>
-                </c:pt>
-                <c:pt idx="18">
-                  <c:v>0.35</c:v>
-                </c:pt>
-                <c:pt idx="19">
-                  <c:v>0.38</c:v>
-                </c:pt>
-                <c:pt idx="20">
-                  <c:v>0.4</c:v>
-                </c:pt>
-                <c:pt idx="21">
-                  <c:v>0.45</c:v>
-                </c:pt>
-                <c:pt idx="22">
-                  <c:v>0.5</c:v>
-                </c:pt>
-                <c:pt idx="23">
-                  <c:v>0.55000000000000004</c:v>
-                </c:pt>
-                <c:pt idx="24">
-                  <c:v>0.6</c:v>
-                </c:pt>
-                <c:pt idx="25">
-                  <c:v>0.65</c:v>
-                </c:pt>
-                <c:pt idx="26">
-                  <c:v>0.7</c:v>
-                </c:pt>
-                <c:pt idx="27">
-                  <c:v>0.8</c:v>
-                </c:pt>
-                <c:pt idx="28">
-                  <c:v>0.9</c:v>
-                </c:pt>
-                <c:pt idx="29">
-                  <c:v>0.15</c:v>
-                </c:pt>
-                <c:pt idx="30">
-                  <c:v>0.2</c:v>
-                </c:pt>
-                <c:pt idx="31">
-                  <c:v>0.25</c:v>
-                </c:pt>
-                <c:pt idx="32">
-                  <c:v>0.3</c:v>
-                </c:pt>
-                <c:pt idx="33">
-                  <c:v>0.35</c:v>
-                </c:pt>
-                <c:pt idx="34">
-                  <c:v>0.4</c:v>
-                </c:pt>
-                <c:pt idx="35">
-                  <c:v>0.45</c:v>
-                </c:pt>
-                <c:pt idx="36">
-                  <c:v>0.5</c:v>
-                </c:pt>
-                <c:pt idx="37">
-                  <c:v>0.55000000000000004</c:v>
-                </c:pt>
-                <c:pt idx="38">
-                  <c:v>0.6</c:v>
-                </c:pt>
-                <c:pt idx="39">
-                  <c:v>0.65</c:v>
-                </c:pt>
-                <c:pt idx="40">
-                  <c:v>0.7</c:v>
-                </c:pt>
-                <c:pt idx="41">
-                  <c:v>0.75</c:v>
-                </c:pt>
-                <c:pt idx="42">
-                  <c:v>0.8</c:v>
-                </c:pt>
-                <c:pt idx="43">
-                  <c:v>0.85</c:v>
-                </c:pt>
-                <c:pt idx="44">
-                  <c:v>0.9</c:v>
-                </c:pt>
-                <c:pt idx="45">
-                  <c:v>1</c:v>
-                </c:pt>
-              </c:numCache>
-            </c:numRef>
-          </c:cat>
-          <c:val>
-            <c:numRef>
-              <c:f>Sheet1!$H$55:$H$71</c:f>
-              <c:numCache>
-                <c:formatCode>General</c:formatCode>
-                <c:ptCount val="17"/>
-                <c:pt idx="0">
-                  <c:v>72.98</c:v>
-                </c:pt>
-                <c:pt idx="1">
-                  <c:v>78.48</c:v>
-                </c:pt>
-                <c:pt idx="2">
-                  <c:v>79.92</c:v>
-                </c:pt>
-                <c:pt idx="3">
-                  <c:v>83.1</c:v>
-                </c:pt>
-                <c:pt idx="4">
-                  <c:v>87.35</c:v>
-                </c:pt>
-                <c:pt idx="5">
-                  <c:v>87.24</c:v>
-                </c:pt>
-                <c:pt idx="6">
-                  <c:v>90.72</c:v>
-                </c:pt>
-                <c:pt idx="7">
-                  <c:v>95.48</c:v>
-                </c:pt>
-                <c:pt idx="8">
-                  <c:v>96.79</c:v>
-                </c:pt>
-                <c:pt idx="9">
-                  <c:v>97.95</c:v>
-                </c:pt>
-                <c:pt idx="10">
-                  <c:v>98.38</c:v>
-                </c:pt>
-                <c:pt idx="11">
-                  <c:v>98.85</c:v>
-                </c:pt>
-                <c:pt idx="12">
-                  <c:v>99.16</c:v>
-                </c:pt>
-                <c:pt idx="13">
-                  <c:v>99.4</c:v>
-                </c:pt>
-                <c:pt idx="14">
-                  <c:v>99.59</c:v>
-                </c:pt>
-                <c:pt idx="15">
-                  <c:v>99.74</c:v>
-                </c:pt>
-                <c:pt idx="16">
-                  <c:v>100</c:v>
-                </c:pt>
-              </c:numCache>
-            </c:numRef>
-          </c:val>
-          <c:smooth val="0"/>
-          <c:extLst>
-            <c:ext xmlns:c16="http://schemas.microsoft.com/office/drawing/2014/chart" uri="{C3380CC4-5D6E-409C-BE32-E72D297353CC}">
-              <c16:uniqueId val="{00000000-9884-4003-8A77-E61FB93CBC89}"/>
-            </c:ext>
-          </c:extLst>
-        </c:ser>
-        <c:ser>
-          <c:idx val="1"/>
-          <c:order val="1"/>
-          <c:tx>
-            <c:v>Potencial Radius 10</c:v>
-          </c:tx>
-          <c:spPr>
-            <a:ln w="28575" cap="rnd">
-              <a:solidFill>
-                <a:schemeClr val="accent2"/>
-              </a:solidFill>
-              <a:round/>
-            </a:ln>
-            <a:effectLst/>
-          </c:spPr>
-          <c:marker>
-            <c:symbol val="circle"/>
-            <c:size val="5"/>
-            <c:spPr>
-              <a:solidFill>
-                <a:schemeClr val="accent2"/>
-              </a:solidFill>
-              <a:ln w="9525">
-                <a:solidFill>
-                  <a:schemeClr val="accent2"/>
-                </a:solidFill>
-              </a:ln>
-              <a:effectLst/>
-            </c:spPr>
-          </c:marker>
-          <c:cat>
-            <c:numRef>
-              <c:f>Sheet1!$B$26:$B$71</c:f>
-              <c:numCache>
-                <c:formatCode>General</c:formatCode>
-                <c:ptCount val="46"/>
-                <c:pt idx="0">
-                  <c:v>0.4</c:v>
-                </c:pt>
-                <c:pt idx="1">
-                  <c:v>0.1</c:v>
-                </c:pt>
-                <c:pt idx="2">
-                  <c:v>0.3</c:v>
-                </c:pt>
-                <c:pt idx="3">
-                  <c:v>0.1</c:v>
-                </c:pt>
-                <c:pt idx="4">
-                  <c:v>0.5</c:v>
-                </c:pt>
-                <c:pt idx="5">
-                  <c:v>0.7</c:v>
-                </c:pt>
-                <c:pt idx="6">
-                  <c:v>0.9</c:v>
-                </c:pt>
-                <c:pt idx="7">
-                  <c:v>0.8</c:v>
-                </c:pt>
-                <c:pt idx="8">
-                  <c:v>0.7</c:v>
-                </c:pt>
-                <c:pt idx="9">
-                  <c:v>0.6</c:v>
-                </c:pt>
-                <c:pt idx="10">
-                  <c:v>0.5</c:v>
-                </c:pt>
-                <c:pt idx="11">
-                  <c:v>0.4</c:v>
-                </c:pt>
-                <c:pt idx="12">
-                  <c:v>0.3</c:v>
-                </c:pt>
-                <c:pt idx="13">
-                  <c:v>0.25</c:v>
-                </c:pt>
-                <c:pt idx="14">
-                  <c:v>0.15</c:v>
-                </c:pt>
-                <c:pt idx="15">
-                  <c:v>0.1</c:v>
-                </c:pt>
-                <c:pt idx="16">
-                  <c:v>0.2</c:v>
-                </c:pt>
-                <c:pt idx="17">
-                  <c:v>0.3</c:v>
-                </c:pt>
-                <c:pt idx="18">
-                  <c:v>0.35</c:v>
-                </c:pt>
-                <c:pt idx="19">
-                  <c:v>0.38</c:v>
-                </c:pt>
-                <c:pt idx="20">
-                  <c:v>0.4</c:v>
-                </c:pt>
-                <c:pt idx="21">
-                  <c:v>0.45</c:v>
-                </c:pt>
-                <c:pt idx="22">
-                  <c:v>0.5</c:v>
-                </c:pt>
-                <c:pt idx="23">
-                  <c:v>0.55000000000000004</c:v>
-                </c:pt>
-                <c:pt idx="24">
-                  <c:v>0.6</c:v>
-                </c:pt>
-                <c:pt idx="25">
-                  <c:v>0.65</c:v>
-                </c:pt>
-                <c:pt idx="26">
-                  <c:v>0.7</c:v>
-                </c:pt>
-                <c:pt idx="27">
-                  <c:v>0.8</c:v>
-                </c:pt>
-                <c:pt idx="28">
-                  <c:v>0.9</c:v>
-                </c:pt>
-                <c:pt idx="29">
-                  <c:v>0.15</c:v>
-                </c:pt>
-                <c:pt idx="30">
-                  <c:v>0.2</c:v>
-                </c:pt>
-                <c:pt idx="31">
-                  <c:v>0.25</c:v>
-                </c:pt>
-                <c:pt idx="32">
-                  <c:v>0.3</c:v>
-                </c:pt>
-                <c:pt idx="33">
-                  <c:v>0.35</c:v>
-                </c:pt>
-                <c:pt idx="34">
-                  <c:v>0.4</c:v>
-                </c:pt>
-                <c:pt idx="35">
-                  <c:v>0.45</c:v>
-                </c:pt>
-                <c:pt idx="36">
-                  <c:v>0.5</c:v>
-                </c:pt>
-                <c:pt idx="37">
-                  <c:v>0.55000000000000004</c:v>
-                </c:pt>
-                <c:pt idx="38">
-                  <c:v>0.6</c:v>
-                </c:pt>
-                <c:pt idx="39">
-                  <c:v>0.65</c:v>
-                </c:pt>
-                <c:pt idx="40">
-                  <c:v>0.7</c:v>
-                </c:pt>
-                <c:pt idx="41">
-                  <c:v>0.75</c:v>
-                </c:pt>
-                <c:pt idx="42">
-                  <c:v>0.8</c:v>
-                </c:pt>
-                <c:pt idx="43">
-                  <c:v>0.85</c:v>
-                </c:pt>
-                <c:pt idx="44">
-                  <c:v>0.9</c:v>
-                </c:pt>
-                <c:pt idx="45">
-                  <c:v>1</c:v>
-                </c:pt>
-              </c:numCache>
-            </c:numRef>
-          </c:cat>
-          <c:val>
-            <c:numRef>
-              <c:f>Sheet1!$H$41:$H$55</c:f>
-              <c:numCache>
-                <c:formatCode>General</c:formatCode>
-                <c:ptCount val="15"/>
-                <c:pt idx="0">
-                  <c:v>26.74</c:v>
-                </c:pt>
-                <c:pt idx="1">
-                  <c:v>58.29</c:v>
-                </c:pt>
-                <c:pt idx="2">
-                  <c:v>76.78</c:v>
-                </c:pt>
-                <c:pt idx="3">
-                  <c:v>79.63</c:v>
-                </c:pt>
-                <c:pt idx="4">
-                  <c:v>80.48</c:v>
-                </c:pt>
-                <c:pt idx="5">
-                  <c:v>82.57</c:v>
-                </c:pt>
-                <c:pt idx="6">
-                  <c:v>84.88</c:v>
-                </c:pt>
-                <c:pt idx="7">
-                  <c:v>85.44</c:v>
-                </c:pt>
-                <c:pt idx="8">
-                  <c:v>88.23</c:v>
-                </c:pt>
-                <c:pt idx="9">
-                  <c:v>89.98</c:v>
-                </c:pt>
-                <c:pt idx="10">
-                  <c:v>91.87</c:v>
-                </c:pt>
-                <c:pt idx="11">
-                  <c:v>94.97</c:v>
-                </c:pt>
-                <c:pt idx="12">
-                  <c:v>98.74</c:v>
-                </c:pt>
-                <c:pt idx="13">
-                  <c:v>97.15</c:v>
-                </c:pt>
-                <c:pt idx="14">
-                  <c:v>72.98</c:v>
-                </c:pt>
-              </c:numCache>
-            </c:numRef>
-          </c:val>
-          <c:smooth val="0"/>
-          <c:extLst>
-            <c:ext xmlns:c16="http://schemas.microsoft.com/office/drawing/2014/chart" uri="{C3380CC4-5D6E-409C-BE32-E72D297353CC}">
-              <c16:uniqueId val="{00000001-9884-4003-8A77-E61FB93CBC89}"/>
-            </c:ext>
-          </c:extLst>
-        </c:ser>
-        <c:ser>
-          <c:idx val="2"/>
-          <c:order val="2"/>
-          <c:tx>
-            <c:v>Potencial Radius 20</c:v>
-          </c:tx>
-          <c:spPr>
-            <a:ln w="28575" cap="rnd">
-              <a:solidFill>
-                <a:schemeClr val="accent3"/>
-              </a:solidFill>
-              <a:round/>
-            </a:ln>
-            <a:effectLst/>
-          </c:spPr>
-          <c:marker>
-            <c:symbol val="circle"/>
-            <c:size val="5"/>
-            <c:spPr>
-              <a:solidFill>
-                <a:schemeClr val="accent3"/>
-              </a:solidFill>
-              <a:ln w="9525">
-                <a:solidFill>
-                  <a:schemeClr val="accent3"/>
-                </a:solidFill>
-              </a:ln>
-              <a:effectLst/>
-            </c:spPr>
-          </c:marker>
-          <c:cat>
-            <c:numRef>
-              <c:f>Sheet1!$B$26:$B$71</c:f>
-              <c:numCache>
-                <c:formatCode>General</c:formatCode>
-                <c:ptCount val="46"/>
-                <c:pt idx="0">
-                  <c:v>0.4</c:v>
-                </c:pt>
-                <c:pt idx="1">
-                  <c:v>0.1</c:v>
-                </c:pt>
-                <c:pt idx="2">
-                  <c:v>0.3</c:v>
-                </c:pt>
-                <c:pt idx="3">
-                  <c:v>0.1</c:v>
-                </c:pt>
-                <c:pt idx="4">
-                  <c:v>0.5</c:v>
-                </c:pt>
-                <c:pt idx="5">
-                  <c:v>0.7</c:v>
-                </c:pt>
-                <c:pt idx="6">
-                  <c:v>0.9</c:v>
-                </c:pt>
-                <c:pt idx="7">
-                  <c:v>0.8</c:v>
-                </c:pt>
-                <c:pt idx="8">
-                  <c:v>0.7</c:v>
-                </c:pt>
-                <c:pt idx="9">
-                  <c:v>0.6</c:v>
-                </c:pt>
-                <c:pt idx="10">
-                  <c:v>0.5</c:v>
-                </c:pt>
-                <c:pt idx="11">
-                  <c:v>0.4</c:v>
-                </c:pt>
-                <c:pt idx="12">
-                  <c:v>0.3</c:v>
-                </c:pt>
-                <c:pt idx="13">
-                  <c:v>0.25</c:v>
-                </c:pt>
-                <c:pt idx="14">
-                  <c:v>0.15</c:v>
-                </c:pt>
-                <c:pt idx="15">
-                  <c:v>0.1</c:v>
-                </c:pt>
-                <c:pt idx="16">
-                  <c:v>0.2</c:v>
-                </c:pt>
-                <c:pt idx="17">
-                  <c:v>0.3</c:v>
-                </c:pt>
-                <c:pt idx="18">
-                  <c:v>0.35</c:v>
-                </c:pt>
-                <c:pt idx="19">
-                  <c:v>0.38</c:v>
-                </c:pt>
-                <c:pt idx="20">
-                  <c:v>0.4</c:v>
-                </c:pt>
-                <c:pt idx="21">
-                  <c:v>0.45</c:v>
-                </c:pt>
-                <c:pt idx="22">
-                  <c:v>0.5</c:v>
-                </c:pt>
-                <c:pt idx="23">
-                  <c:v>0.55000000000000004</c:v>
-                </c:pt>
-                <c:pt idx="24">
-                  <c:v>0.6</c:v>
-                </c:pt>
-                <c:pt idx="25">
-                  <c:v>0.65</c:v>
-                </c:pt>
-                <c:pt idx="26">
-                  <c:v>0.7</c:v>
-                </c:pt>
-                <c:pt idx="27">
-                  <c:v>0.8</c:v>
-                </c:pt>
-                <c:pt idx="28">
-                  <c:v>0.9</c:v>
-                </c:pt>
-                <c:pt idx="29">
-                  <c:v>0.15</c:v>
-                </c:pt>
-                <c:pt idx="30">
-                  <c:v>0.2</c:v>
-                </c:pt>
-                <c:pt idx="31">
-                  <c:v>0.25</c:v>
-                </c:pt>
-                <c:pt idx="32">
-                  <c:v>0.3</c:v>
-                </c:pt>
-                <c:pt idx="33">
-                  <c:v>0.35</c:v>
-                </c:pt>
-                <c:pt idx="34">
-                  <c:v>0.4</c:v>
-                </c:pt>
-                <c:pt idx="35">
-                  <c:v>0.45</c:v>
-                </c:pt>
-                <c:pt idx="36">
-                  <c:v>0.5</c:v>
-                </c:pt>
-                <c:pt idx="37">
-                  <c:v>0.55000000000000004</c:v>
-                </c:pt>
-                <c:pt idx="38">
-                  <c:v>0.6</c:v>
-                </c:pt>
-                <c:pt idx="39">
-                  <c:v>0.65</c:v>
-                </c:pt>
-                <c:pt idx="40">
-                  <c:v>0.7</c:v>
-                </c:pt>
-                <c:pt idx="41">
-                  <c:v>0.75</c:v>
-                </c:pt>
-                <c:pt idx="42">
-                  <c:v>0.8</c:v>
-                </c:pt>
-                <c:pt idx="43">
-                  <c:v>0.85</c:v>
-                </c:pt>
-                <c:pt idx="44">
-                  <c:v>0.9</c:v>
-                </c:pt>
-                <c:pt idx="45">
-                  <c:v>1</c:v>
-                </c:pt>
-              </c:numCache>
-            </c:numRef>
-          </c:cat>
-          <c:val>
-            <c:numRef>
-              <c:f>Sheet1!$H$32:$H$40</c:f>
-              <c:numCache>
-                <c:formatCode>General</c:formatCode>
-                <c:ptCount val="9"/>
-                <c:pt idx="0">
-                  <c:v>95.03</c:v>
-                </c:pt>
-                <c:pt idx="1">
-                  <c:v>90.96</c:v>
-                </c:pt>
-                <c:pt idx="2">
-                  <c:v>86.11</c:v>
-                </c:pt>
-                <c:pt idx="3">
-                  <c:v>82.83</c:v>
-                </c:pt>
-                <c:pt idx="4">
-                  <c:v>78.66</c:v>
-                </c:pt>
-                <c:pt idx="5">
-                  <c:v>73.8</c:v>
-                </c:pt>
-                <c:pt idx="6">
-                  <c:v>64.11</c:v>
-                </c:pt>
-                <c:pt idx="7">
-                  <c:v>57.42</c:v>
-                </c:pt>
-                <c:pt idx="8">
-                  <c:v>39.08</c:v>
-                </c:pt>
-              </c:numCache>
-            </c:numRef>
-          </c:val>
-          <c:smooth val="0"/>
-          <c:extLst>
-            <c:ext xmlns:c16="http://schemas.microsoft.com/office/drawing/2014/chart" uri="{C3380CC4-5D6E-409C-BE32-E72D297353CC}">
-              <c16:uniqueId val="{00000002-9884-4003-8A77-E61FB93CBC89}"/>
-            </c:ext>
-          </c:extLst>
-        </c:ser>
-        <c:ser>
-          <c:idx val="3"/>
-          <c:order val="3"/>
-          <c:tx>
-            <c:v>Potencial Radius 30</c:v>
-          </c:tx>
-          <c:spPr>
-            <a:ln w="28575" cap="rnd">
-              <a:solidFill>
-                <a:schemeClr val="accent4"/>
-              </a:solidFill>
-              <a:round/>
-            </a:ln>
-            <a:effectLst/>
-          </c:spPr>
-          <c:marker>
-            <c:symbol val="circle"/>
-            <c:size val="5"/>
-            <c:spPr>
-              <a:solidFill>
-                <a:schemeClr val="accent4"/>
-              </a:solidFill>
-              <a:ln w="9525">
-                <a:solidFill>
-                  <a:schemeClr val="accent4"/>
-                </a:solidFill>
-              </a:ln>
-              <a:effectLst/>
-            </c:spPr>
-          </c:marker>
-          <c:cat>
-            <c:numRef>
-              <c:f>Sheet1!$B$26:$B$71</c:f>
-              <c:numCache>
-                <c:formatCode>General</c:formatCode>
-                <c:ptCount val="46"/>
-                <c:pt idx="0">
-                  <c:v>0.4</c:v>
-                </c:pt>
-                <c:pt idx="1">
-                  <c:v>0.1</c:v>
-                </c:pt>
-                <c:pt idx="2">
-                  <c:v>0.3</c:v>
-                </c:pt>
-                <c:pt idx="3">
-                  <c:v>0.1</c:v>
-                </c:pt>
-                <c:pt idx="4">
-                  <c:v>0.5</c:v>
-                </c:pt>
-                <c:pt idx="5">
-                  <c:v>0.7</c:v>
-                </c:pt>
-                <c:pt idx="6">
-                  <c:v>0.9</c:v>
-                </c:pt>
-                <c:pt idx="7">
-                  <c:v>0.8</c:v>
-                </c:pt>
-                <c:pt idx="8">
-                  <c:v>0.7</c:v>
-                </c:pt>
-                <c:pt idx="9">
-                  <c:v>0.6</c:v>
-                </c:pt>
-                <c:pt idx="10">
-                  <c:v>0.5</c:v>
-                </c:pt>
-                <c:pt idx="11">
-                  <c:v>0.4</c:v>
-                </c:pt>
-                <c:pt idx="12">
-                  <c:v>0.3</c:v>
-                </c:pt>
-                <c:pt idx="13">
-                  <c:v>0.25</c:v>
-                </c:pt>
-                <c:pt idx="14">
-                  <c:v>0.15</c:v>
-                </c:pt>
-                <c:pt idx="15">
-                  <c:v>0.1</c:v>
-                </c:pt>
-                <c:pt idx="16">
-                  <c:v>0.2</c:v>
-                </c:pt>
-                <c:pt idx="17">
-                  <c:v>0.3</c:v>
-                </c:pt>
-                <c:pt idx="18">
-                  <c:v>0.35</c:v>
-                </c:pt>
-                <c:pt idx="19">
-                  <c:v>0.38</c:v>
-                </c:pt>
-                <c:pt idx="20">
-                  <c:v>0.4</c:v>
-                </c:pt>
-                <c:pt idx="21">
-                  <c:v>0.45</c:v>
-                </c:pt>
-                <c:pt idx="22">
-                  <c:v>0.5</c:v>
-                </c:pt>
-                <c:pt idx="23">
-                  <c:v>0.55000000000000004</c:v>
-                </c:pt>
-                <c:pt idx="24">
-                  <c:v>0.6</c:v>
-                </c:pt>
-                <c:pt idx="25">
-                  <c:v>0.65</c:v>
-                </c:pt>
-                <c:pt idx="26">
-                  <c:v>0.7</c:v>
-                </c:pt>
-                <c:pt idx="27">
-                  <c:v>0.8</c:v>
-                </c:pt>
-                <c:pt idx="28">
-                  <c:v>0.9</c:v>
-                </c:pt>
-                <c:pt idx="29">
-                  <c:v>0.15</c:v>
-                </c:pt>
-                <c:pt idx="30">
-                  <c:v>0.2</c:v>
-                </c:pt>
-                <c:pt idx="31">
-                  <c:v>0.25</c:v>
-                </c:pt>
-                <c:pt idx="32">
-                  <c:v>0.3</c:v>
-                </c:pt>
-                <c:pt idx="33">
-                  <c:v>0.35</c:v>
-                </c:pt>
-                <c:pt idx="34">
-                  <c:v>0.4</c:v>
-                </c:pt>
-                <c:pt idx="35">
-                  <c:v>0.45</c:v>
-                </c:pt>
-                <c:pt idx="36">
-                  <c:v>0.5</c:v>
-                </c:pt>
-                <c:pt idx="37">
-                  <c:v>0.55000000000000004</c:v>
-                </c:pt>
-                <c:pt idx="38">
-                  <c:v>0.6</c:v>
-                </c:pt>
-                <c:pt idx="39">
-                  <c:v>0.65</c:v>
-                </c:pt>
-                <c:pt idx="40">
-                  <c:v>0.7</c:v>
-                </c:pt>
-                <c:pt idx="41">
-                  <c:v>0.75</c:v>
-                </c:pt>
-                <c:pt idx="42">
-                  <c:v>0.8</c:v>
-                </c:pt>
-                <c:pt idx="43">
-                  <c:v>0.85</c:v>
-                </c:pt>
-                <c:pt idx="44">
-                  <c:v>0.9</c:v>
-                </c:pt>
-                <c:pt idx="45">
-                  <c:v>1</c:v>
-                </c:pt>
-              </c:numCache>
-            </c:numRef>
-          </c:cat>
-          <c:val>
-            <c:numRef>
-              <c:f>Sheet1!$H$28:$H$31</c:f>
-              <c:numCache>
-                <c:formatCode>General</c:formatCode>
-                <c:ptCount val="4"/>
-                <c:pt idx="0">
-                  <c:v>62</c:v>
-                </c:pt>
-                <c:pt idx="1">
-                  <c:v>17.309999999999999</c:v>
-                </c:pt>
-                <c:pt idx="2">
-                  <c:v>78.319999999999993</c:v>
-                </c:pt>
-                <c:pt idx="3">
-                  <c:v>95.44</c:v>
-                </c:pt>
-              </c:numCache>
-            </c:numRef>
-          </c:val>
-          <c:smooth val="0"/>
-          <c:extLst>
-            <c:ext xmlns:c16="http://schemas.microsoft.com/office/drawing/2014/chart" uri="{C3380CC4-5D6E-409C-BE32-E72D297353CC}">
-              <c16:uniqueId val="{00000003-9884-4003-8A77-E61FB93CBC89}"/>
-            </c:ext>
-          </c:extLst>
-        </c:ser>
-        <c:dLbls>
-          <c:showLegendKey val="0"/>
-          <c:showVal val="0"/>
-          <c:showCatName val="0"/>
-          <c:showSerName val="0"/>
-          <c:showPercent val="0"/>
-          <c:showBubbleSize val="0"/>
-        </c:dLbls>
-        <c:marker val="1"/>
-        <c:smooth val="0"/>
-        <c:axId val="350303568"/>
-        <c:axId val="350305648"/>
-      </c:lineChart>
-      <c:catAx>
-        <c:axId val="350303568"/>
-        <c:scaling>
-          <c:orientation val="minMax"/>
-        </c:scaling>
-        <c:delete val="0"/>
-        <c:axPos val="b"/>
-        <c:title>
-          <c:tx>
-            <c:rich>
-              <a:bodyPr rot="0" spcFirstLastPara="1" vertOverflow="ellipsis" vert="horz" wrap="square" anchor="ctr" anchorCtr="1"/>
-              <a:lstStyle/>
-              <a:p>
-                <a:pPr>
-                  <a:defRPr sz="1000" b="0" i="0" u="none" strike="noStrike" kern="1200" baseline="0">
-                    <a:solidFill>
-                      <a:schemeClr val="tx1">
-                        <a:lumMod val="65000"/>
-                        <a:lumOff val="35000"/>
-                      </a:schemeClr>
-                    </a:solidFill>
-                    <a:latin typeface="+mn-lt"/>
-                    <a:ea typeface="+mn-ea"/>
-                    <a:cs typeface="+mn-cs"/>
-                  </a:defRPr>
-                </a:pPr>
-                <a:r>
-                  <a:rPr lang="en-IN"/>
-                  <a:t>Local</a:t>
-                </a:r>
-                <a:r>
-                  <a:rPr lang="en-IN" baseline="0"/>
-                  <a:t> Area Density</a:t>
-                </a:r>
-                <a:endParaRPr lang="en-IN"/>
-              </a:p>
-            </c:rich>
-          </c:tx>
-          <c:overlay val="0"/>
-          <c:spPr>
-            <a:noFill/>
-            <a:ln>
-              <a:noFill/>
-            </a:ln>
-            <a:effectLst/>
-          </c:spPr>
-          <c:txPr>
-            <a:bodyPr rot="0" spcFirstLastPara="1" vertOverflow="ellipsis" vert="horz" wrap="square" anchor="ctr" anchorCtr="1"/>
-            <a:lstStyle/>
-            <a:p>
-              <a:pPr>
-                <a:defRPr sz="1000" b="0" i="0" u="none" strike="noStrike" kern="1200" baseline="0">
-                  <a:solidFill>
-                    <a:schemeClr val="tx1">
-                      <a:lumMod val="65000"/>
-                      <a:lumOff val="35000"/>
-                    </a:schemeClr>
-                  </a:solidFill>
-                  <a:latin typeface="+mn-lt"/>
-                  <a:ea typeface="+mn-ea"/>
-                  <a:cs typeface="+mn-cs"/>
-                </a:defRPr>
-              </a:pPr>
-              <a:endParaRPr lang="en-US"/>
-            </a:p>
-          </c:txPr>
-        </c:title>
-        <c:numFmt formatCode="General" sourceLinked="1"/>
-        <c:majorTickMark val="none"/>
-        <c:minorTickMark val="none"/>
-        <c:tickLblPos val="nextTo"/>
-        <c:spPr>
-          <a:noFill/>
-          <a:ln w="9525" cap="flat" cmpd="sng" algn="ctr">
-            <a:solidFill>
-              <a:schemeClr val="tx1">
-                <a:lumMod val="15000"/>
-                <a:lumOff val="85000"/>
-              </a:schemeClr>
-            </a:solidFill>
-            <a:round/>
-          </a:ln>
-          <a:effectLst/>
-        </c:spPr>
-        <c:txPr>
-          <a:bodyPr rot="-60000000" spcFirstLastPara="1" vertOverflow="ellipsis" vert="horz" wrap="square" anchor="ctr" anchorCtr="1"/>
-          <a:lstStyle/>
-          <a:p>
-            <a:pPr>
-              <a:defRPr sz="900" b="0" i="0" u="none" strike="noStrike" kern="1200" baseline="0">
-                <a:solidFill>
-                  <a:schemeClr val="tx1">
-                    <a:lumMod val="65000"/>
-                    <a:lumOff val="35000"/>
-                  </a:schemeClr>
-                </a:solidFill>
-                <a:latin typeface="+mn-lt"/>
-                <a:ea typeface="+mn-ea"/>
-                <a:cs typeface="+mn-cs"/>
-              </a:defRPr>
-            </a:pPr>
-            <a:endParaRPr lang="en-US"/>
-          </a:p>
-        </c:txPr>
-        <c:crossAx val="350305648"/>
-        <c:crosses val="autoZero"/>
-        <c:auto val="1"/>
-        <c:lblAlgn val="ctr"/>
-        <c:lblOffset val="100"/>
-        <c:noMultiLvlLbl val="0"/>
-      </c:catAx>
-      <c:valAx>
-        <c:axId val="350305648"/>
-        <c:scaling>
-          <c:orientation val="minMax"/>
-        </c:scaling>
-        <c:delete val="0"/>
-        <c:axPos val="l"/>
-        <c:title>
-          <c:tx>
-            <c:rich>
-              <a:bodyPr rot="-5400000" spcFirstLastPara="1" vertOverflow="ellipsis" vert="horz" wrap="square" anchor="ctr" anchorCtr="1"/>
-              <a:lstStyle/>
-              <a:p>
-                <a:pPr>
-                  <a:defRPr sz="1000" b="0" i="0" u="none" strike="noStrike" kern="1200" baseline="0">
-                    <a:solidFill>
-                      <a:schemeClr val="tx1">
-                        <a:lumMod val="65000"/>
-                        <a:lumOff val="35000"/>
-                      </a:schemeClr>
-                    </a:solidFill>
-                    <a:latin typeface="+mn-lt"/>
-                    <a:ea typeface="+mn-ea"/>
-                    <a:cs typeface="+mn-cs"/>
-                  </a:defRPr>
-                </a:pPr>
-                <a:r>
-                  <a:rPr lang="en-IN"/>
-                  <a:t>Micro</a:t>
-                </a:r>
-                <a:r>
-                  <a:rPr lang="en-IN" baseline="0"/>
-                  <a:t> similarity of one</a:t>
-                </a:r>
-                <a:endParaRPr lang="en-IN"/>
-              </a:p>
-            </c:rich>
-          </c:tx>
-          <c:overlay val="0"/>
-          <c:spPr>
-            <a:noFill/>
-            <a:ln>
-              <a:noFill/>
-            </a:ln>
-            <a:effectLst/>
-          </c:spPr>
-          <c:txPr>
-            <a:bodyPr rot="-5400000" spcFirstLastPara="1" vertOverflow="ellipsis" vert="horz" wrap="square" anchor="ctr" anchorCtr="1"/>
-            <a:lstStyle/>
-            <a:p>
-              <a:pPr>
-                <a:defRPr sz="1000" b="0" i="0" u="none" strike="noStrike" kern="1200" baseline="0">
-                  <a:solidFill>
-                    <a:schemeClr val="tx1">
-                      <a:lumMod val="65000"/>
-                      <a:lumOff val="35000"/>
-                    </a:schemeClr>
-                  </a:solidFill>
-                  <a:latin typeface="+mn-lt"/>
-                  <a:ea typeface="+mn-ea"/>
-                  <a:cs typeface="+mn-cs"/>
-                </a:defRPr>
-              </a:pPr>
-              <a:endParaRPr lang="en-US"/>
-            </a:p>
-          </c:txPr>
-        </c:title>
-        <c:numFmt formatCode="General" sourceLinked="1"/>
-        <c:majorTickMark val="none"/>
-        <c:minorTickMark val="none"/>
-        <c:tickLblPos val="nextTo"/>
-        <c:spPr>
-          <a:noFill/>
-          <a:ln>
-            <a:noFill/>
-          </a:ln>
-          <a:effectLst/>
-        </c:spPr>
-        <c:txPr>
-          <a:bodyPr rot="-60000000" spcFirstLastPara="1" vertOverflow="ellipsis" vert="horz" wrap="square" anchor="ctr" anchorCtr="1"/>
-          <a:lstStyle/>
-          <a:p>
-            <a:pPr>
-              <a:defRPr sz="900" b="0" i="0" u="none" strike="noStrike" kern="1200" baseline="0">
-                <a:solidFill>
-                  <a:schemeClr val="tx1">
-                    <a:lumMod val="65000"/>
-                    <a:lumOff val="35000"/>
-                  </a:schemeClr>
-                </a:solidFill>
-                <a:latin typeface="+mn-lt"/>
-                <a:ea typeface="+mn-ea"/>
-                <a:cs typeface="+mn-cs"/>
-              </a:defRPr>
-            </a:pPr>
-            <a:endParaRPr lang="en-US"/>
-          </a:p>
-        </c:txPr>
-        <c:crossAx val="350303568"/>
-        <c:crosses val="autoZero"/>
-        <c:crossBetween val="between"/>
-      </c:valAx>
+    <c:legend>
+      <c:legendPos val="r"/>
+      <c:overlay val="0"/>
       <c:spPr>
         <a:noFill/>
         <a:ln>
@@ -6213,7 +5170,27 @@
         </a:ln>
         <a:effectLst/>
       </c:spPr>
-    </c:plotArea>
+      <c:txPr>
+        <a:bodyPr rot="0" spcFirstLastPara="1" vertOverflow="ellipsis" vert="horz" wrap="square" anchor="ctr" anchorCtr="1"/>
+        <a:lstStyle/>
+        <a:p>
+          <a:pPr>
+            <a:defRPr sz="900" b="0" i="0" u="none" strike="noStrike" kern="1200" baseline="0">
+              <a:solidFill>
+                <a:schemeClr val="tx1">
+                  <a:lumMod val="65000"/>
+                  <a:lumOff val="35000"/>
+                </a:schemeClr>
+              </a:solidFill>
+              <a:latin typeface="+mn-lt"/>
+              <a:ea typeface="+mn-ea"/>
+              <a:cs typeface="+mn-cs"/>
+            </a:defRPr>
+          </a:pPr>
+          <a:endParaRPr lang="en-US"/>
+        </a:p>
+      </c:txPr>
+    </c:legend>
     <c:plotVisOnly val="1"/>
     <c:dispBlanksAs val="gap"/>
     <c:extLst>
@@ -6456,46 +5433,6 @@
 </cs:colorStyle>
 </file>
 
-<file path=word/charts/colors6.xml><?xml version="1.0" encoding="utf-8"?>
-<cs:colorStyle xmlns:cs="http://schemas.microsoft.com/office/drawing/2012/chartStyle" xmlns:a="http://schemas.openxmlformats.org/drawingml/2006/main" meth="cycle" id="10">
-  <a:schemeClr val="accent1"/>
-  <a:schemeClr val="accent2"/>
-  <a:schemeClr val="accent3"/>
-  <a:schemeClr val="accent4"/>
-  <a:schemeClr val="accent5"/>
-  <a:schemeClr val="accent6"/>
-  <cs:variation/>
-  <cs:variation>
-    <a:lumMod val="60000"/>
-  </cs:variation>
-  <cs:variation>
-    <a:lumMod val="80000"/>
-    <a:lumOff val="20000"/>
-  </cs:variation>
-  <cs:variation>
-    <a:lumMod val="80000"/>
-  </cs:variation>
-  <cs:variation>
-    <a:lumMod val="60000"/>
-    <a:lumOff val="40000"/>
-  </cs:variation>
-  <cs:variation>
-    <a:lumMod val="50000"/>
-  </cs:variation>
-  <cs:variation>
-    <a:lumMod val="70000"/>
-    <a:lumOff val="30000"/>
-  </cs:variation>
-  <cs:variation>
-    <a:lumMod val="70000"/>
-  </cs:variation>
-  <cs:variation>
-    <a:lumMod val="50000"/>
-    <a:lumOff val="50000"/>
-  </cs:variation>
-</cs:colorStyle>
-</file>
-
 <file path=word/charts/style1.xml><?xml version="1.0" encoding="utf-8"?>
 <cs:chartStyle xmlns:cs="http://schemas.microsoft.com/office/drawing/2012/chartStyle" xmlns:a="http://schemas.openxmlformats.org/drawingml/2006/main" id="332">
   <cs:axisTitle>
@@ -8509,509 +7446,6 @@
 </file>
 
 <file path=word/charts/style5.xml><?xml version="1.0" encoding="utf-8"?>
-<cs:chartStyle xmlns:cs="http://schemas.microsoft.com/office/drawing/2012/chartStyle" xmlns:a="http://schemas.openxmlformats.org/drawingml/2006/main" id="332">
-  <cs:axisTitle>
-    <cs:lnRef idx="0"/>
-    <cs:fillRef idx="0"/>
-    <cs:effectRef idx="0"/>
-    <cs:fontRef idx="minor">
-      <a:schemeClr val="tx1">
-        <a:lumMod val="65000"/>
-        <a:lumOff val="35000"/>
-      </a:schemeClr>
-    </cs:fontRef>
-    <cs:defRPr sz="1000" kern="1200"/>
-  </cs:axisTitle>
-  <cs:categoryAxis>
-    <cs:lnRef idx="0"/>
-    <cs:fillRef idx="0"/>
-    <cs:effectRef idx="0"/>
-    <cs:fontRef idx="minor">
-      <a:schemeClr val="tx1">
-        <a:lumMod val="65000"/>
-        <a:lumOff val="35000"/>
-      </a:schemeClr>
-    </cs:fontRef>
-    <cs:spPr>
-      <a:ln w="9525" cap="flat" cmpd="sng" algn="ctr">
-        <a:solidFill>
-          <a:schemeClr val="tx1">
-            <a:lumMod val="15000"/>
-            <a:lumOff val="85000"/>
-          </a:schemeClr>
-        </a:solidFill>
-        <a:round/>
-      </a:ln>
-    </cs:spPr>
-    <cs:defRPr sz="900" kern="1200"/>
-  </cs:categoryAxis>
-  <cs:chartArea mods="allowNoFillOverride allowNoLineOverride">
-    <cs:lnRef idx="0"/>
-    <cs:fillRef idx="0"/>
-    <cs:effectRef idx="0"/>
-    <cs:fontRef idx="minor">
-      <a:schemeClr val="tx1"/>
-    </cs:fontRef>
-    <cs:spPr>
-      <a:solidFill>
-        <a:schemeClr val="bg1"/>
-      </a:solidFill>
-      <a:ln w="9525" cap="flat" cmpd="sng" algn="ctr">
-        <a:solidFill>
-          <a:schemeClr val="tx1">
-            <a:lumMod val="15000"/>
-            <a:lumOff val="85000"/>
-          </a:schemeClr>
-        </a:solidFill>
-        <a:round/>
-      </a:ln>
-    </cs:spPr>
-    <cs:defRPr sz="1000" kern="1200"/>
-  </cs:chartArea>
-  <cs:dataLabel>
-    <cs:lnRef idx="0"/>
-    <cs:fillRef idx="0"/>
-    <cs:effectRef idx="0"/>
-    <cs:fontRef idx="minor">
-      <a:schemeClr val="tx1">
-        <a:lumMod val="75000"/>
-        <a:lumOff val="25000"/>
-      </a:schemeClr>
-    </cs:fontRef>
-    <cs:defRPr sz="900" kern="1200"/>
-  </cs:dataLabel>
-  <cs:dataLabelCallout>
-    <cs:lnRef idx="0"/>
-    <cs:fillRef idx="0"/>
-    <cs:effectRef idx="0"/>
-    <cs:fontRef idx="minor">
-      <a:schemeClr val="dk1">
-        <a:lumMod val="65000"/>
-        <a:lumOff val="35000"/>
-      </a:schemeClr>
-    </cs:fontRef>
-    <cs:spPr>
-      <a:solidFill>
-        <a:schemeClr val="lt1"/>
-      </a:solidFill>
-      <a:ln>
-        <a:solidFill>
-          <a:schemeClr val="dk1">
-            <a:lumMod val="25000"/>
-            <a:lumOff val="75000"/>
-          </a:schemeClr>
-        </a:solidFill>
-      </a:ln>
-    </cs:spPr>
-    <cs:defRPr sz="900" kern="1200"/>
-    <cs:bodyPr rot="0" spcFirstLastPara="1" vertOverflow="clip" horzOverflow="clip" vert="horz" wrap="square" lIns="36576" tIns="18288" rIns="36576" bIns="18288" anchor="ctr" anchorCtr="1">
-      <a:spAutoFit/>
-    </cs:bodyPr>
-  </cs:dataLabelCallout>
-  <cs:dataPoint>
-    <cs:lnRef idx="0"/>
-    <cs:fillRef idx="1">
-      <cs:styleClr val="auto"/>
-    </cs:fillRef>
-    <cs:effectRef idx="0"/>
-    <cs:fontRef idx="minor">
-      <a:schemeClr val="tx1"/>
-    </cs:fontRef>
-  </cs:dataPoint>
-  <cs:dataPoint3D>
-    <cs:lnRef idx="0"/>
-    <cs:fillRef idx="1">
-      <cs:styleClr val="auto"/>
-    </cs:fillRef>
-    <cs:effectRef idx="0"/>
-    <cs:fontRef idx="minor">
-      <a:schemeClr val="tx1"/>
-    </cs:fontRef>
-  </cs:dataPoint3D>
-  <cs:dataPointLine>
-    <cs:lnRef idx="0">
-      <cs:styleClr val="auto"/>
-    </cs:lnRef>
-    <cs:fillRef idx="1"/>
-    <cs:effectRef idx="0"/>
-    <cs:fontRef idx="minor">
-      <a:schemeClr val="tx1"/>
-    </cs:fontRef>
-    <cs:spPr>
-      <a:ln w="28575" cap="rnd">
-        <a:solidFill>
-          <a:schemeClr val="phClr"/>
-        </a:solidFill>
-        <a:round/>
-      </a:ln>
-    </cs:spPr>
-  </cs:dataPointLine>
-  <cs:dataPointMarker>
-    <cs:lnRef idx="0">
-      <cs:styleClr val="auto"/>
-    </cs:lnRef>
-    <cs:fillRef idx="1">
-      <cs:styleClr val="auto"/>
-    </cs:fillRef>
-    <cs:effectRef idx="0"/>
-    <cs:fontRef idx="minor">
-      <a:schemeClr val="tx1"/>
-    </cs:fontRef>
-    <cs:spPr>
-      <a:ln w="9525">
-        <a:solidFill>
-          <a:schemeClr val="phClr"/>
-        </a:solidFill>
-      </a:ln>
-    </cs:spPr>
-  </cs:dataPointMarker>
-  <cs:dataPointMarkerLayout symbol="circle" size="5"/>
-  <cs:dataPointWireframe>
-    <cs:lnRef idx="0">
-      <cs:styleClr val="auto"/>
-    </cs:lnRef>
-    <cs:fillRef idx="1"/>
-    <cs:effectRef idx="0"/>
-    <cs:fontRef idx="minor">
-      <a:schemeClr val="tx1"/>
-    </cs:fontRef>
-    <cs:spPr>
-      <a:ln w="9525" cap="rnd">
-        <a:solidFill>
-          <a:schemeClr val="phClr"/>
-        </a:solidFill>
-        <a:round/>
-      </a:ln>
-    </cs:spPr>
-  </cs:dataPointWireframe>
-  <cs:dataTable>
-    <cs:lnRef idx="0"/>
-    <cs:fillRef idx="0"/>
-    <cs:effectRef idx="0"/>
-    <cs:fontRef idx="minor">
-      <a:schemeClr val="tx1">
-        <a:lumMod val="65000"/>
-        <a:lumOff val="35000"/>
-      </a:schemeClr>
-    </cs:fontRef>
-    <cs:spPr>
-      <a:noFill/>
-      <a:ln w="9525" cap="flat" cmpd="sng" algn="ctr">
-        <a:solidFill>
-          <a:schemeClr val="tx1">
-            <a:lumMod val="15000"/>
-            <a:lumOff val="85000"/>
-          </a:schemeClr>
-        </a:solidFill>
-        <a:round/>
-      </a:ln>
-    </cs:spPr>
-    <cs:defRPr sz="900" kern="1200"/>
-  </cs:dataTable>
-  <cs:downBar>
-    <cs:lnRef idx="0"/>
-    <cs:fillRef idx="0"/>
-    <cs:effectRef idx="0"/>
-    <cs:fontRef idx="minor">
-      <a:schemeClr val="dk1"/>
-    </cs:fontRef>
-    <cs:spPr>
-      <a:solidFill>
-        <a:schemeClr val="dk1">
-          <a:lumMod val="65000"/>
-          <a:lumOff val="35000"/>
-        </a:schemeClr>
-      </a:solidFill>
-      <a:ln w="9525">
-        <a:solidFill>
-          <a:schemeClr val="tx1">
-            <a:lumMod val="65000"/>
-            <a:lumOff val="35000"/>
-          </a:schemeClr>
-        </a:solidFill>
-      </a:ln>
-    </cs:spPr>
-  </cs:downBar>
-  <cs:dropLine>
-    <cs:lnRef idx="0"/>
-    <cs:fillRef idx="0"/>
-    <cs:effectRef idx="0"/>
-    <cs:fontRef idx="minor">
-      <a:schemeClr val="tx1"/>
-    </cs:fontRef>
-    <cs:spPr>
-      <a:ln w="9525" cap="flat" cmpd="sng" algn="ctr">
-        <a:solidFill>
-          <a:schemeClr val="tx1">
-            <a:lumMod val="35000"/>
-            <a:lumOff val="65000"/>
-          </a:schemeClr>
-        </a:solidFill>
-        <a:round/>
-      </a:ln>
-    </cs:spPr>
-  </cs:dropLine>
-  <cs:errorBar>
-    <cs:lnRef idx="0"/>
-    <cs:fillRef idx="0"/>
-    <cs:effectRef idx="0"/>
-    <cs:fontRef idx="minor">
-      <a:schemeClr val="tx1"/>
-    </cs:fontRef>
-    <cs:spPr>
-      <a:ln w="9525" cap="flat" cmpd="sng" algn="ctr">
-        <a:solidFill>
-          <a:schemeClr val="tx1">
-            <a:lumMod val="65000"/>
-            <a:lumOff val="35000"/>
-          </a:schemeClr>
-        </a:solidFill>
-        <a:round/>
-      </a:ln>
-    </cs:spPr>
-  </cs:errorBar>
-  <cs:floor>
-    <cs:lnRef idx="0"/>
-    <cs:fillRef idx="0"/>
-    <cs:effectRef idx="0"/>
-    <cs:fontRef idx="minor">
-      <a:schemeClr val="tx1"/>
-    </cs:fontRef>
-    <cs:spPr>
-      <a:noFill/>
-      <a:ln>
-        <a:noFill/>
-      </a:ln>
-    </cs:spPr>
-  </cs:floor>
-  <cs:gridlineMajor>
-    <cs:lnRef idx="0"/>
-    <cs:fillRef idx="0"/>
-    <cs:effectRef idx="0"/>
-    <cs:fontRef idx="minor">
-      <a:schemeClr val="tx1"/>
-    </cs:fontRef>
-    <cs:spPr>
-      <a:ln w="9525" cap="flat" cmpd="sng" algn="ctr">
-        <a:solidFill>
-          <a:schemeClr val="tx1">
-            <a:lumMod val="15000"/>
-            <a:lumOff val="85000"/>
-          </a:schemeClr>
-        </a:solidFill>
-        <a:round/>
-      </a:ln>
-    </cs:spPr>
-  </cs:gridlineMajor>
-  <cs:gridlineMinor>
-    <cs:lnRef idx="0"/>
-    <cs:fillRef idx="0"/>
-    <cs:effectRef idx="0"/>
-    <cs:fontRef idx="minor">
-      <a:schemeClr val="tx1"/>
-    </cs:fontRef>
-    <cs:spPr>
-      <a:ln w="9525" cap="flat" cmpd="sng" algn="ctr">
-        <a:solidFill>
-          <a:schemeClr val="tx1">
-            <a:lumMod val="5000"/>
-            <a:lumOff val="95000"/>
-          </a:schemeClr>
-        </a:solidFill>
-        <a:round/>
-      </a:ln>
-    </cs:spPr>
-  </cs:gridlineMinor>
-  <cs:hiLoLine>
-    <cs:lnRef idx="0"/>
-    <cs:fillRef idx="0"/>
-    <cs:effectRef idx="0"/>
-    <cs:fontRef idx="minor">
-      <a:schemeClr val="tx1"/>
-    </cs:fontRef>
-    <cs:spPr>
-      <a:ln w="9525" cap="flat" cmpd="sng" algn="ctr">
-        <a:solidFill>
-          <a:schemeClr val="tx1">
-            <a:lumMod val="75000"/>
-            <a:lumOff val="25000"/>
-          </a:schemeClr>
-        </a:solidFill>
-        <a:round/>
-      </a:ln>
-    </cs:spPr>
-  </cs:hiLoLine>
-  <cs:leaderLine>
-    <cs:lnRef idx="0"/>
-    <cs:fillRef idx="0"/>
-    <cs:effectRef idx="0"/>
-    <cs:fontRef idx="minor">
-      <a:schemeClr val="tx1"/>
-    </cs:fontRef>
-    <cs:spPr>
-      <a:ln w="9525" cap="flat" cmpd="sng" algn="ctr">
-        <a:solidFill>
-          <a:schemeClr val="tx1">
-            <a:lumMod val="35000"/>
-            <a:lumOff val="65000"/>
-          </a:schemeClr>
-        </a:solidFill>
-        <a:round/>
-      </a:ln>
-    </cs:spPr>
-  </cs:leaderLine>
-  <cs:legend>
-    <cs:lnRef idx="0"/>
-    <cs:fillRef idx="0"/>
-    <cs:effectRef idx="0"/>
-    <cs:fontRef idx="minor">
-      <a:schemeClr val="tx1">
-        <a:lumMod val="65000"/>
-        <a:lumOff val="35000"/>
-      </a:schemeClr>
-    </cs:fontRef>
-    <cs:defRPr sz="900" kern="1200"/>
-  </cs:legend>
-  <cs:plotArea mods="allowNoFillOverride allowNoLineOverride">
-    <cs:lnRef idx="0"/>
-    <cs:fillRef idx="0"/>
-    <cs:effectRef idx="0"/>
-    <cs:fontRef idx="minor">
-      <a:schemeClr val="tx1"/>
-    </cs:fontRef>
-  </cs:plotArea>
-  <cs:plotArea3D mods="allowNoFillOverride allowNoLineOverride">
-    <cs:lnRef idx="0"/>
-    <cs:fillRef idx="0"/>
-    <cs:effectRef idx="0"/>
-    <cs:fontRef idx="minor">
-      <a:schemeClr val="tx1"/>
-    </cs:fontRef>
-  </cs:plotArea3D>
-  <cs:seriesAxis>
-    <cs:lnRef idx="0"/>
-    <cs:fillRef idx="0"/>
-    <cs:effectRef idx="0"/>
-    <cs:fontRef idx="minor">
-      <a:schemeClr val="tx1">
-        <a:lumMod val="65000"/>
-        <a:lumOff val="35000"/>
-      </a:schemeClr>
-    </cs:fontRef>
-    <cs:defRPr sz="900" kern="1200"/>
-  </cs:seriesAxis>
-  <cs:seriesLine>
-    <cs:lnRef idx="0"/>
-    <cs:fillRef idx="0"/>
-    <cs:effectRef idx="0"/>
-    <cs:fontRef idx="minor">
-      <a:schemeClr val="tx1"/>
-    </cs:fontRef>
-    <cs:spPr>
-      <a:ln w="9525" cap="flat" cmpd="sng" algn="ctr">
-        <a:solidFill>
-          <a:schemeClr val="tx1">
-            <a:lumMod val="35000"/>
-            <a:lumOff val="65000"/>
-          </a:schemeClr>
-        </a:solidFill>
-        <a:round/>
-      </a:ln>
-    </cs:spPr>
-  </cs:seriesLine>
-  <cs:title>
-    <cs:lnRef idx="0"/>
-    <cs:fillRef idx="0"/>
-    <cs:effectRef idx="0"/>
-    <cs:fontRef idx="minor">
-      <a:schemeClr val="tx1">
-        <a:lumMod val="65000"/>
-        <a:lumOff val="35000"/>
-      </a:schemeClr>
-    </cs:fontRef>
-    <cs:defRPr sz="1400" b="0" kern="1200" spc="0" baseline="0"/>
-  </cs:title>
-  <cs:trendline>
-    <cs:lnRef idx="0">
-      <cs:styleClr val="auto"/>
-    </cs:lnRef>
-    <cs:fillRef idx="0"/>
-    <cs:effectRef idx="0"/>
-    <cs:fontRef idx="minor">
-      <a:schemeClr val="tx1"/>
-    </cs:fontRef>
-    <cs:spPr>
-      <a:ln w="19050" cap="rnd">
-        <a:solidFill>
-          <a:schemeClr val="phClr"/>
-        </a:solidFill>
-        <a:prstDash val="sysDot"/>
-      </a:ln>
-    </cs:spPr>
-  </cs:trendline>
-  <cs:trendlineLabel>
-    <cs:lnRef idx="0"/>
-    <cs:fillRef idx="0"/>
-    <cs:effectRef idx="0"/>
-    <cs:fontRef idx="minor">
-      <a:schemeClr val="tx1">
-        <a:lumMod val="65000"/>
-        <a:lumOff val="35000"/>
-      </a:schemeClr>
-    </cs:fontRef>
-    <cs:defRPr sz="900" kern="1200"/>
-  </cs:trendlineLabel>
-  <cs:upBar>
-    <cs:lnRef idx="0"/>
-    <cs:fillRef idx="0"/>
-    <cs:effectRef idx="0"/>
-    <cs:fontRef idx="minor">
-      <a:schemeClr val="dk1"/>
-    </cs:fontRef>
-    <cs:spPr>
-      <a:solidFill>
-        <a:schemeClr val="lt1"/>
-      </a:solidFill>
-      <a:ln w="9525">
-        <a:solidFill>
-          <a:schemeClr val="tx1">
-            <a:lumMod val="15000"/>
-            <a:lumOff val="85000"/>
-          </a:schemeClr>
-        </a:solidFill>
-      </a:ln>
-    </cs:spPr>
-  </cs:upBar>
-  <cs:valueAxis>
-    <cs:lnRef idx="0"/>
-    <cs:fillRef idx="0"/>
-    <cs:effectRef idx="0"/>
-    <cs:fontRef idx="minor">
-      <a:schemeClr val="tx1">
-        <a:lumMod val="65000"/>
-        <a:lumOff val="35000"/>
-      </a:schemeClr>
-    </cs:fontRef>
-    <cs:defRPr sz="900" kern="1200"/>
-  </cs:valueAxis>
-  <cs:wall>
-    <cs:lnRef idx="0"/>
-    <cs:fillRef idx="0"/>
-    <cs:effectRef idx="0"/>
-    <cs:fontRef idx="minor">
-      <a:schemeClr val="tx1"/>
-    </cs:fontRef>
-    <cs:spPr>
-      <a:noFill/>
-      <a:ln>
-        <a:noFill/>
-      </a:ln>
-    </cs:spPr>
-  </cs:wall>
-</cs:chartStyle>
-</file>
-
-<file path=word/charts/style6.xml><?xml version="1.0" encoding="utf-8"?>
 <cs:chartStyle xmlns:cs="http://schemas.microsoft.com/office/drawing/2012/chartStyle" xmlns:a="http://schemas.openxmlformats.org/drawingml/2006/main" id="332">
   <cs:axisTitle>
     <cs:lnRef idx="0"/>

</xml_diff>